<commit_message>
Removed underlines. All fonts in vw. Bolded headings.
</commit_message>
<xml_diff>
--- a/application/home/static/DrymonResume.docx
+++ b/application/home/static/DrymonResume.docx
@@ -262,19 +262,8 @@
             <w:sz w:val="22"/>
             <w:szCs w:val="22"/>
           </w:rPr>
-          <w:t>github.com/</w:t>
+          <w:t>github.com/chrisdrymon</w:t>
         </w:r>
-        <w:proofErr w:type="spellStart"/>
-        <w:r>
-          <w:rPr>
-            <w:rStyle w:val="Hyperlink"/>
-            <w:rFonts w:ascii="Times New Roman" w:hAnsi="Times New Roman"/>
-            <w:sz w:val="22"/>
-            <w:szCs w:val="22"/>
-          </w:rPr>
-          <w:t>chrisdrymon</w:t>
-        </w:r>
-        <w:proofErr w:type="spellEnd"/>
       </w:hyperlink>
     </w:p>
     <w:p>
@@ -302,19 +291,8 @@
             <w:sz w:val="22"/>
             <w:szCs w:val="22"/>
           </w:rPr>
-          <w:t>linkedin.com/in/</w:t>
+          <w:t>linkedin.com/in/chrisdrymon</w:t>
         </w:r>
-        <w:proofErr w:type="spellStart"/>
-        <w:r>
-          <w:rPr>
-            <w:rStyle w:val="Hyperlink"/>
-            <w:rFonts w:ascii="Times New Roman" w:hAnsi="Times New Roman"/>
-            <w:sz w:val="22"/>
-            <w:szCs w:val="22"/>
-          </w:rPr>
-          <w:t>chrisdrymon</w:t>
-        </w:r>
-        <w:proofErr w:type="spellEnd"/>
       </w:hyperlink>
     </w:p>
     <w:p>
@@ -450,14 +428,12 @@
           <w:rFonts w:ascii="Times New Roman" w:hAnsi="Times New Roman"/>
         </w:rPr>
       </w:pPr>
-      <w:proofErr w:type="spellStart"/>
       <w:r>
         <w:rPr>
           <w:rFonts w:ascii="Times New Roman" w:hAnsi="Times New Roman"/>
         </w:rPr>
         <w:t>Gensim</w:t>
       </w:r>
-      <w:proofErr w:type="spellEnd"/>
     </w:p>
     <w:p>
       <w:pPr>
@@ -490,14 +466,12 @@
           <w:rFonts w:ascii="Times New Roman" w:hAnsi="Times New Roman"/>
         </w:rPr>
       </w:pPr>
-      <w:proofErr w:type="spellStart"/>
       <w:r>
         <w:rPr>
           <w:rFonts w:ascii="Times New Roman" w:hAnsi="Times New Roman"/>
         </w:rPr>
         <w:t>SpaCy</w:t>
       </w:r>
-      <w:proofErr w:type="spellEnd"/>
     </w:p>
     <w:p>
       <w:pPr>
@@ -525,14 +499,12 @@
           <w:rFonts w:ascii="Times New Roman" w:hAnsi="Times New Roman"/>
         </w:rPr>
       </w:pPr>
-      <w:proofErr w:type="spellStart"/>
       <w:r>
         <w:rPr>
           <w:rFonts w:ascii="Times New Roman" w:hAnsi="Times New Roman"/>
         </w:rPr>
         <w:t>Tensorflow</w:t>
       </w:r>
-      <w:proofErr w:type="spellEnd"/>
     </w:p>
     <w:p>
       <w:pPr>
@@ -546,19 +518,11 @@
           <w:rFonts w:ascii="Times New Roman" w:hAnsi="Times New Roman"/>
         </w:rPr>
       </w:pPr>
-      <w:proofErr w:type="spellStart"/>
-      <w:r>
-        <w:rPr>
-          <w:rFonts w:ascii="Times New Roman" w:hAnsi="Times New Roman"/>
-        </w:rPr>
-        <w:t>Keras</w:t>
-      </w:r>
-      <w:proofErr w:type="spellEnd"/>
-      <w:r>
-        <w:rPr>
-          <w:rFonts w:ascii="Times New Roman" w:hAnsi="Times New Roman"/>
-        </w:rPr>
-        <w:t xml:space="preserve"> API</w:t>
+      <w:r>
+        <w:rPr>
+          <w:rFonts w:ascii="Times New Roman" w:hAnsi="Times New Roman"/>
+        </w:rPr>
+        <w:t>Keras API</w:t>
       </w:r>
     </w:p>
     <w:p>
@@ -641,12 +605,12 @@
         </w:numPr>
         <w:spacing w:after="0" w:line="240" w:lineRule="exact"/>
         <w:rPr>
-          <w:rFonts w:ascii="Times New Roman" w:hAnsi="Times New Roman"/>
-        </w:rPr>
-      </w:pPr>
-      <w:r>
-        <w:rPr>
-          <w:rFonts w:ascii="Times New Roman" w:hAnsi="Times New Roman"/>
+          <w:rFonts w:asciiTheme="majorBidi" w:hAnsiTheme="majorBidi" w:cstheme="majorBidi"/>
+        </w:rPr>
+      </w:pPr>
+      <w:r>
+        <w:rPr>
+          <w:rFonts w:asciiTheme="majorBidi" w:hAnsiTheme="majorBidi" w:cstheme="majorBidi"/>
         </w:rPr>
         <w:t>PDF Miner</w:t>
       </w:r>
@@ -656,8 +620,14 @@
         <w:pStyle w:val="ListParagraph"/>
         <w:spacing w:after="0" w:line="240" w:lineRule="exact"/>
         <w:ind w:left="0"/>
-      </w:pPr>
-      <w:r>
+        <w:rPr>
+          <w:rFonts w:asciiTheme="majorBidi" w:hAnsiTheme="majorBidi" w:cstheme="majorBidi"/>
+        </w:rPr>
+      </w:pPr>
+      <w:r>
+        <w:rPr>
+          <w:rFonts w:asciiTheme="majorBidi" w:hAnsiTheme="majorBidi" w:cstheme="majorBidi"/>
+        </w:rPr>
         <w:t>Relational Database</w:t>
       </w:r>
     </w:p>
@@ -670,12 +640,12 @@
         </w:numPr>
         <w:spacing w:after="0" w:line="240" w:lineRule="exact"/>
         <w:rPr>
-          <w:rFonts w:ascii="Times New Roman" w:hAnsi="Times New Roman"/>
-        </w:rPr>
-      </w:pPr>
-      <w:r>
-        <w:rPr>
-          <w:rFonts w:ascii="Times New Roman" w:hAnsi="Times New Roman"/>
+          <w:rFonts w:asciiTheme="majorBidi" w:hAnsiTheme="majorBidi" w:cstheme="majorBidi"/>
+        </w:rPr>
+      </w:pPr>
+      <w:r>
+        <w:rPr>
+          <w:rFonts w:asciiTheme="majorBidi" w:hAnsiTheme="majorBidi" w:cstheme="majorBidi"/>
         </w:rPr>
         <w:t>Microsoft SQL Server</w:t>
       </w:r>
@@ -684,12 +654,12 @@
       <w:pPr>
         <w:spacing w:line="30" w:lineRule="atLeast"/>
         <w:rPr>
-          <w:rFonts w:ascii="Times New Roman" w:hAnsi="Times New Roman"/>
-        </w:rPr>
-      </w:pPr>
-      <w:r>
-        <w:rPr>
-          <w:rFonts w:ascii="Times New Roman" w:hAnsi="Times New Roman"/>
+          <w:rFonts w:asciiTheme="majorBidi" w:hAnsiTheme="majorBidi" w:cstheme="majorBidi"/>
+        </w:rPr>
+      </w:pPr>
+      <w:r>
+        <w:rPr>
+          <w:rFonts w:asciiTheme="majorBidi" w:hAnsiTheme="majorBidi" w:cstheme="majorBidi"/>
         </w:rPr>
         <w:t>Data Processing</w:t>
       </w:r>
@@ -758,14 +728,12 @@
           <w:rFonts w:ascii="Times New Roman" w:hAnsi="Times New Roman"/>
         </w:rPr>
       </w:pPr>
-      <w:proofErr w:type="spellStart"/>
       <w:r>
         <w:rPr>
           <w:rFonts w:ascii="Times New Roman" w:hAnsi="Times New Roman"/>
         </w:rPr>
         <w:t>Plotly</w:t>
       </w:r>
-      <w:proofErr w:type="spellEnd"/>
     </w:p>
     <w:p>
       <w:pPr>
@@ -989,7 +957,6 @@
       <w:pPr>
         <w:pStyle w:val="FrameContents"/>
       </w:pPr>
-      <w:proofErr w:type="spellStart"/>
       <w:r>
         <w:rPr>
           <w:rFonts w:ascii="Times New Roman" w:hAnsi="Times New Roman"/>
@@ -997,17 +964,7 @@
           <w:sz w:val="28"/>
           <w:szCs w:val="28"/>
         </w:rPr>
-        <w:t>AnGEL</w:t>
-      </w:r>
-      <w:proofErr w:type="spellEnd"/>
-      <w:r>
-        <w:rPr>
-          <w:rFonts w:ascii="Times New Roman" w:hAnsi="Times New Roman"/>
-          <w:color w:val="000000" w:themeColor="text1"/>
-          <w:sz w:val="28"/>
-          <w:szCs w:val="28"/>
-        </w:rPr>
-        <w:t xml:space="preserve"> Tagger </w:t>
+        <w:t xml:space="preserve">AnGEL Tagger </w:t>
       </w:r>
       <w:hyperlink r:id="rId10">
         <w:r>
@@ -1057,17 +1014,43 @@
           <w:rFonts w:ascii="Times New Roman" w:hAnsi="Times New Roman"/>
           <w:color w:val="000000" w:themeColor="text1"/>
         </w:rPr>
-        <w:t xml:space="preserve">Tags Ancient Greek parts-of-speech through a series of neural </w:t>
-      </w:r>
-      <w:proofErr w:type="gramStart"/>
-      <w:r>
-        <w:rPr>
-          <w:rFonts w:ascii="Times New Roman" w:hAnsi="Times New Roman"/>
-          <w:color w:val="000000" w:themeColor="text1"/>
-        </w:rPr>
-        <w:t>networks</w:t>
-      </w:r>
-      <w:proofErr w:type="gramEnd"/>
+        <w:t>Labels</w:t>
+      </w:r>
+      <w:r>
+        <w:rPr>
+          <w:rFonts w:ascii="Times New Roman" w:hAnsi="Times New Roman"/>
+          <w:color w:val="000000" w:themeColor="text1"/>
+        </w:rPr>
+        <w:t xml:space="preserve"> Ancient Greek</w:t>
+      </w:r>
+      <w:r>
+        <w:rPr>
+          <w:rFonts w:ascii="Times New Roman" w:hAnsi="Times New Roman"/>
+          <w:color w:val="000000" w:themeColor="text1"/>
+        </w:rPr>
+        <w:t xml:space="preserve"> texts with</w:t>
+      </w:r>
+      <w:r>
+        <w:rPr>
+          <w:rFonts w:ascii="Times New Roman" w:hAnsi="Times New Roman"/>
+          <w:color w:val="000000" w:themeColor="text1"/>
+        </w:rPr>
+        <w:t xml:space="preserve"> parts-of-speech </w:t>
+      </w:r>
+      <w:r>
+        <w:rPr>
+          <w:rFonts w:ascii="Times New Roman" w:hAnsi="Times New Roman"/>
+          <w:color w:val="000000" w:themeColor="text1"/>
+        </w:rPr>
+        <w:t xml:space="preserve">(noun, verb, etc.) </w:t>
+      </w:r>
+      <w:r>
+        <w:rPr>
+          <w:rFonts w:ascii="Times New Roman" w:hAnsi="Times New Roman"/>
+          <w:color w:val="000000" w:themeColor="text1"/>
+        </w:rPr>
+        <w:t>through a series of neural networks</w:t>
+      </w:r>
     </w:p>
     <w:p>
       <w:pPr>
@@ -1078,27 +1061,33 @@
         </w:numPr>
         <w:rPr>
           <w:rFonts w:ascii="Times New Roman" w:hAnsi="Times New Roman"/>
-        </w:rPr>
-      </w:pPr>
-      <w:r>
-        <w:rPr>
-          <w:rFonts w:ascii="Times New Roman" w:hAnsi="Times New Roman"/>
+          <w:b/>
+          <w:bCs/>
+        </w:rPr>
+      </w:pPr>
+      <w:r>
+        <w:rPr>
+          <w:rFonts w:ascii="Times New Roman" w:hAnsi="Times New Roman"/>
+          <w:b/>
+          <w:bCs/>
           <w:color w:val="000000" w:themeColor="text1"/>
         </w:rPr>
         <w:t xml:space="preserve">State of the art 95.5% accuracy significantly outperforms the previous </w:t>
       </w:r>
-      <w:proofErr w:type="spellStart"/>
-      <w:r>
-        <w:rPr>
-          <w:rFonts w:ascii="Times New Roman" w:hAnsi="Times New Roman"/>
-          <w:color w:val="000000" w:themeColor="text1"/>
-        </w:rPr>
-        <w:t>SotA</w:t>
-      </w:r>
-      <w:proofErr w:type="spellEnd"/>
-      <w:r>
-        <w:rPr>
-          <w:rFonts w:ascii="Times New Roman" w:hAnsi="Times New Roman"/>
+      <w:r>
+        <w:rPr>
+          <w:rFonts w:ascii="Times New Roman" w:hAnsi="Times New Roman"/>
+          <w:b/>
+          <w:bCs/>
+          <w:color w:val="000000" w:themeColor="text1"/>
+        </w:rPr>
+        <w:t>state of the art</w:t>
+      </w:r>
+      <w:r>
+        <w:rPr>
+          <w:rFonts w:ascii="Times New Roman" w:hAnsi="Times New Roman"/>
+          <w:b/>
+          <w:bCs/>
           <w:color w:val="000000" w:themeColor="text1"/>
         </w:rPr>
         <w:t xml:space="preserve"> held by the Alan Turing Institute at Cambridge</w:t>
@@ -1175,17 +1164,22 @@
           <w:rFonts w:ascii="Times New Roman" w:hAnsi="Times New Roman"/>
           <w:color w:val="000000" w:themeColor="text1"/>
         </w:rPr>
-        <w:t xml:space="preserve">Produces an interactive hierarchy of semantic domains for an input </w:t>
-      </w:r>
-      <w:proofErr w:type="gramStart"/>
-      <w:r>
-        <w:rPr>
-          <w:rFonts w:ascii="Times New Roman" w:hAnsi="Times New Roman"/>
-          <w:color w:val="000000" w:themeColor="text1"/>
-        </w:rPr>
-        <w:t>noun</w:t>
-      </w:r>
-      <w:proofErr w:type="gramEnd"/>
+        <w:t>Interactively visualizes</w:t>
+      </w:r>
+      <w:r>
+        <w:rPr>
+          <w:rFonts w:ascii="Times New Roman" w:hAnsi="Times New Roman"/>
+          <w:color w:val="000000" w:themeColor="text1"/>
+        </w:rPr>
+        <w:t xml:space="preserve"> a </w:t>
+      </w:r>
+      <w:r>
+        <w:rPr>
+          <w:rFonts w:ascii="Times New Roman" w:hAnsi="Times New Roman"/>
+          <w:color w:val="000000" w:themeColor="text1"/>
+        </w:rPr>
+        <w:t>word’s possible meanings</w:t>
+      </w:r>
     </w:p>
     <w:p>
       <w:pPr>
@@ -1257,26 +1251,36 @@
           <w:rFonts w:ascii="Times New Roman" w:hAnsi="Times New Roman"/>
           <w:color w:val="000000" w:themeColor="text1"/>
         </w:rPr>
-        <w:t>Estimates virtual card game wins and f</w:t>
-      </w:r>
-      <w:r>
-        <w:rPr>
-          <w:rFonts w:ascii="Times New Roman" w:eastAsia="Times New Roman" w:hAnsi="Times New Roman" w:cs="Times New Roman"/>
-          <w:color w:val="000000" w:themeColor="text1"/>
-          <w:lang w:bidi="he-IL"/>
-        </w:rPr>
-        <w:t xml:space="preserve">ormulates optimal betting </w:t>
-      </w:r>
-      <w:proofErr w:type="gramStart"/>
-      <w:r>
-        <w:rPr>
-          <w:rFonts w:ascii="Times New Roman" w:eastAsia="Times New Roman" w:hAnsi="Times New Roman" w:cs="Times New Roman"/>
-          <w:color w:val="000000" w:themeColor="text1"/>
-          <w:lang w:bidi="he-IL"/>
-        </w:rPr>
-        <w:t>wagers</w:t>
-      </w:r>
-      <w:proofErr w:type="gramEnd"/>
+        <w:t>A deep neural network e</w:t>
+      </w:r>
+      <w:r>
+        <w:rPr>
+          <w:rFonts w:ascii="Times New Roman" w:hAnsi="Times New Roman"/>
+          <w:color w:val="000000" w:themeColor="text1"/>
+        </w:rPr>
+        <w:t xml:space="preserve">stimates </w:t>
+      </w:r>
+      <w:r>
+        <w:rPr>
+          <w:rFonts w:ascii="Times New Roman" w:hAnsi="Times New Roman"/>
+          <w:color w:val="000000" w:themeColor="text1"/>
+        </w:rPr>
+        <w:t xml:space="preserve">how far a deck will progress in </w:t>
+      </w:r>
+      <w:r>
+        <w:rPr>
+          <w:rFonts w:ascii="Times New Roman" w:hAnsi="Times New Roman"/>
+          <w:color w:val="000000" w:themeColor="text1"/>
+        </w:rPr>
+        <w:t xml:space="preserve">the card game </w:t>
+      </w:r>
+      <w:r>
+        <w:rPr>
+          <w:rFonts w:ascii="Times New Roman" w:hAnsi="Times New Roman"/>
+          <w:color w:val="000000" w:themeColor="text1"/>
+        </w:rPr>
+        <w:t>Hearthstone</w:t>
+      </w:r>
     </w:p>
     <w:p>
       <w:pPr>
@@ -1295,7 +1299,34 @@
           <w:rFonts w:ascii="Times New Roman" w:hAnsi="Times New Roman"/>
           <w:color w:val="000000" w:themeColor="text1"/>
         </w:rPr>
-        <w:t>Quickly catapulted user to the top 10% of currency holders</w:t>
+        <w:t>Placed virtual currency bets on game outcomes in Twitch according to a statistical calculation</w:t>
+      </w:r>
+    </w:p>
+    <w:p>
+      <w:pPr>
+        <w:pStyle w:val="ListParagraph"/>
+        <w:numPr>
+          <w:ilvl w:val="0"/>
+          <w:numId w:val="7"/>
+        </w:numPr>
+        <w:spacing w:after="143"/>
+        <w:rPr>
+          <w:rFonts w:ascii="Times New Roman" w:hAnsi="Times New Roman"/>
+        </w:rPr>
+      </w:pPr>
+      <w:r>
+        <w:rPr>
+          <w:rFonts w:ascii="Times New Roman" w:hAnsi="Times New Roman"/>
+          <w:color w:val="000000" w:themeColor="text1"/>
+        </w:rPr>
+        <w:t>Quickly catapulted me to the</w:t>
+      </w:r>
+      <w:r>
+        <w:rPr>
+          <w:rFonts w:ascii="Times New Roman" w:hAnsi="Times New Roman"/>
+          <w:color w:val="000000" w:themeColor="text1"/>
+        </w:rPr>
+        <w:t xml:space="preserve"> top 10% of currency holders</w:t>
       </w:r>
     </w:p>
     <w:p>
@@ -1376,19 +1407,8 @@
           <w:sz w:val="22"/>
           <w:szCs w:val="22"/>
         </w:rPr>
-        <w:t xml:space="preserve">Python development aimed at </w:t>
-      </w:r>
-      <w:proofErr w:type="gramStart"/>
-      <w:r>
-        <w:rPr>
-          <w:rFonts w:ascii="Times New Roman" w:hAnsi="Times New Roman"/>
-          <w:color w:val="000000" w:themeColor="text1"/>
-          <w:sz w:val="22"/>
-          <w:szCs w:val="22"/>
-        </w:rPr>
-        <w:t>NLP</w:t>
-      </w:r>
-      <w:proofErr w:type="gramEnd"/>
+        <w:t>Python development aimed at NLP</w:t>
+      </w:r>
     </w:p>
     <w:p>
       <w:pPr>
@@ -1429,9 +1449,59 @@
           <w:sz w:val="22"/>
           <w:szCs w:val="22"/>
         </w:rPr>
-        <w:t xml:space="preserve">Create </w:t>
-      </w:r>
-      <w:proofErr w:type="gramStart"/>
+        <w:t>Create open source software for New Testament research</w:t>
+      </w:r>
+    </w:p>
+    <w:p>
+      <w:pPr>
+        <w:rPr>
+          <w:rFonts w:ascii="Times New Roman" w:hAnsi="Times New Roman"/>
+        </w:rPr>
+      </w:pPr>
+      <w:r>
+        <w:rPr>
+          <w:rFonts w:ascii="Times New Roman" w:hAnsi="Times New Roman"/>
+          <w:color w:val="000000" w:themeColor="text1"/>
+          <w:sz w:val="28"/>
+          <w:szCs w:val="28"/>
+        </w:rPr>
+        <w:t>Associate Pastor</w:t>
+      </w:r>
+      <w:r>
+        <w:rPr>
+          <w:rFonts w:ascii="Times New Roman" w:hAnsi="Times New Roman"/>
+          <w:color w:val="000000" w:themeColor="text1"/>
+          <w:sz w:val="28"/>
+          <w:szCs w:val="28"/>
+        </w:rPr>
+        <w:tab/>
+      </w:r>
+      <w:r>
+        <w:rPr>
+          <w:rFonts w:ascii="Times New Roman" w:hAnsi="Times New Roman"/>
+          <w:color w:val="000000" w:themeColor="text1"/>
+          <w:sz w:val="28"/>
+          <w:szCs w:val="28"/>
+        </w:rPr>
+        <w:tab/>
+      </w:r>
+      <w:r>
+        <w:rPr>
+          <w:rFonts w:ascii="Times New Roman" w:hAnsi="Times New Roman"/>
+          <w:color w:val="000000" w:themeColor="text1"/>
+          <w:sz w:val="28"/>
+          <w:szCs w:val="28"/>
+        </w:rPr>
+        <w:tab/>
+        <w:t>2018-2019</w:t>
+      </w:r>
+    </w:p>
+    <w:p>
+      <w:pPr>
+        <w:rPr>
+          <w:rFonts w:ascii="Times New Roman" w:hAnsi="Times New Roman"/>
+        </w:rPr>
+      </w:pPr>
       <w:r>
         <w:rPr>
           <w:rFonts w:ascii="Times New Roman" w:hAnsi="Times New Roman"/>
@@ -1439,88 +1509,7 @@
           <w:sz w:val="22"/>
           <w:szCs w:val="22"/>
         </w:rPr>
-        <w:t>open source</w:t>
-      </w:r>
-      <w:proofErr w:type="gramEnd"/>
-      <w:r>
-        <w:rPr>
-          <w:rFonts w:ascii="Times New Roman" w:hAnsi="Times New Roman"/>
-          <w:color w:val="000000" w:themeColor="text1"/>
-          <w:sz w:val="22"/>
-          <w:szCs w:val="22"/>
-        </w:rPr>
-        <w:t xml:space="preserve"> software for New Testament research</w:t>
-      </w:r>
-    </w:p>
-    <w:p>
-      <w:pPr>
-        <w:rPr>
-          <w:rFonts w:ascii="Times New Roman" w:hAnsi="Times New Roman"/>
-        </w:rPr>
-      </w:pPr>
-      <w:r>
-        <w:rPr>
-          <w:rFonts w:ascii="Times New Roman" w:hAnsi="Times New Roman"/>
-          <w:color w:val="000000" w:themeColor="text1"/>
-          <w:sz w:val="28"/>
-          <w:szCs w:val="28"/>
-        </w:rPr>
-        <w:t>Associate Pastor</w:t>
-      </w:r>
-      <w:r>
-        <w:rPr>
-          <w:rFonts w:ascii="Times New Roman" w:hAnsi="Times New Roman"/>
-          <w:color w:val="000000" w:themeColor="text1"/>
-          <w:sz w:val="28"/>
-          <w:szCs w:val="28"/>
-        </w:rPr>
-        <w:tab/>
-      </w:r>
-      <w:r>
-        <w:rPr>
-          <w:rFonts w:ascii="Times New Roman" w:hAnsi="Times New Roman"/>
-          <w:color w:val="000000" w:themeColor="text1"/>
-          <w:sz w:val="28"/>
-          <w:szCs w:val="28"/>
-        </w:rPr>
-        <w:tab/>
-      </w:r>
-      <w:r>
-        <w:rPr>
-          <w:rFonts w:ascii="Times New Roman" w:hAnsi="Times New Roman"/>
-          <w:color w:val="000000" w:themeColor="text1"/>
-          <w:sz w:val="28"/>
-          <w:szCs w:val="28"/>
-        </w:rPr>
-        <w:tab/>
-        <w:t>2018-2019</w:t>
-      </w:r>
-    </w:p>
-    <w:p>
-      <w:pPr>
-        <w:rPr>
-          <w:rFonts w:ascii="Times New Roman" w:hAnsi="Times New Roman"/>
-        </w:rPr>
-      </w:pPr>
-      <w:proofErr w:type="spellStart"/>
-      <w:r>
-        <w:rPr>
-          <w:rFonts w:ascii="Times New Roman" w:hAnsi="Times New Roman"/>
-          <w:color w:val="000000" w:themeColor="text1"/>
-          <w:sz w:val="22"/>
-          <w:szCs w:val="22"/>
-        </w:rPr>
-        <w:t>Graceway</w:t>
-      </w:r>
-      <w:proofErr w:type="spellEnd"/>
-      <w:r>
-        <w:rPr>
-          <w:rFonts w:ascii="Times New Roman" w:hAnsi="Times New Roman"/>
-          <w:color w:val="000000" w:themeColor="text1"/>
-          <w:sz w:val="22"/>
-          <w:szCs w:val="22"/>
-        </w:rPr>
-        <w:t xml:space="preserve"> Fellowship, Green Bay, WI</w:t>
+        <w:t>Graceway Fellowship, Green Bay, WI</w:t>
       </w:r>
     </w:p>
     <w:p>
@@ -1541,19 +1530,8 @@
           <w:sz w:val="22"/>
           <w:szCs w:val="22"/>
         </w:rPr>
-        <w:t xml:space="preserve">Directed children’s, youth, and family </w:t>
-      </w:r>
-      <w:proofErr w:type="gramStart"/>
-      <w:r>
-        <w:rPr>
-          <w:rFonts w:ascii="Times New Roman" w:hAnsi="Times New Roman"/>
-          <w:color w:val="000000" w:themeColor="text1"/>
-          <w:sz w:val="22"/>
-          <w:szCs w:val="22"/>
-        </w:rPr>
-        <w:t>ministries</w:t>
-      </w:r>
-      <w:proofErr w:type="gramEnd"/>
+        <w:t>Directed children’s, youth, and family ministries</w:t>
+      </w:r>
     </w:p>
     <w:p>
       <w:pPr>
@@ -1615,19 +1593,8 @@
           <w:sz w:val="22"/>
           <w:szCs w:val="22"/>
         </w:rPr>
-        <w:t xml:space="preserve">Led church to its first year of growth in a </w:t>
-      </w:r>
-      <w:proofErr w:type="gramStart"/>
-      <w:r>
-        <w:rPr>
-          <w:rFonts w:ascii="Times New Roman" w:hAnsi="Times New Roman"/>
-          <w:color w:val="000000" w:themeColor="text1"/>
-          <w:sz w:val="22"/>
-          <w:szCs w:val="22"/>
-        </w:rPr>
-        <w:t>decade</w:t>
-      </w:r>
-      <w:proofErr w:type="gramEnd"/>
+        <w:t>Led church to its first year of growth in a decade</w:t>
+      </w:r>
     </w:p>
     <w:p>
       <w:pPr>

</xml_diff>